<commit_message>
Writeup Results photoperiod cue section
</commit_message>
<xml_diff>
--- a/manuscript/References_v2.docx
+++ b/manuscript/References_v2.docx
@@ -409,16 +409,7 @@
       </w:r>
       <w:proofErr w:type="spellEnd"/>
       <w:r>
-        <w:t xml:space="preserve"> et al., 1998). The photoperiod response displayed within a given strain naturally differs with its latitude of origin and can be a point of exploitation in forage and biomass production systems. Flowering is delayed for southern populations that are moved northward. Because day lengths short enough to trigger reproductive development do not occur until later in the season at more northern latitudes, southern populations remain vegetative later into the growing season, increasing leaf number and yields. Conversely, moving northern populations to southern latitudes with shorter photoperiods hastens the transition to reproductive development (Sanderson et al., 1996), reducing vegetative growth and biomass yield. We will discuss practical applications of these relationships in the section on agronomy of switchgrass-for-biomass. Reproductive development, although linked to day-of-the-year, is not independent of other environmental factors. For example, flowering requires temperatures greater than those needed for growth. Balasko and Smith (1971) grew switchgrass across a range of temperature regimes and reported that anthesis was delayed when switchgrass was grown under a 21/15◦C</w:t>
-      </w:r>
-      <w:r>
-        <w:t xml:space="preserve"> </w:t>
-      </w:r>
-      <w:r>
-        <w:t>regime, and was</w:t>
-      </w:r>
-      <w:r>
-        <w:t xml:space="preserve"> completely inhibited at 15/10 C.</w:t>
+        <w:t xml:space="preserve"> et al., 1998). The photoperiod response displayed within a given strain naturally differs with its latitude of origin and can be a point of exploitation in forage and biomass production systems. Flowering is delayed for southern populations that are moved northward. Because day lengths short enough to trigger reproductive development do not occur until later in the season at more northern latitudes, southern populations remain vegetative later into the growing season, increasing leaf number and yields. Conversely, moving northern populations to southern latitudes with shorter photoperiods hastens the transition to reproductive development (Sanderson et al., 1996), reducing vegetative growth and biomass yield. We will discuss practical applications of these relationships in the section on agronomy of switchgrass-for-biomass. Reproductive development, although linked to day-of-the-year, is not independent of other environmental factors. For example, flowering requires temperatures greater than those needed for growth. Balasko and Smith (1971) grew switchgrass across a range of temperature regimes and reported that anthesis was delayed when switchgrass was grown under a 21/15◦C regime, and was completely inhibited at 15/10 C.</w:t>
       </w:r>
     </w:p>
     <w:p>
@@ -437,10 +428,7 @@
         <w:t xml:space="preserve"> et al. (2003), who tested</w:t>
       </w:r>
       <w:r>
-        <w:t xml:space="preserve"> </w:t>
-      </w:r>
-      <w:r>
-        <w:t xml:space="preserve">the response of a northern/upland (Cave-in-Rock) and a southern/lowland (Alamo) cultivar under 12- or 16-hour photoperiods. Both cultivars produced panicles in both environments— not to be expected if the tillers rely upon shortening days as the cue to initiate the reproductive phase. Under the extended day length, initial panicle emergence was delayed for Cave-in-Rock, but not for Alamo. The duration of reproductive development </w:t>
+        <w:t xml:space="preserve"> the response of a northern/upland (Cave-in-Rock) and a southern/lowland (Alamo) cultivar under 12- or 16-hour photoperiods. Both cultivars produced panicles in both environments— not to be expected if the tillers rely upon shortening days as the cue to initiate the reproductive phase. Under the extended day length, initial panicle emergence was delayed for Cave-in-Rock, but not for Alamo. The duration of reproductive development </w:t>
       </w:r>
       <w:proofErr w:type="spellStart"/>
       <w:r>
@@ -448,13 +436,7 @@
       </w:r>
       <w:proofErr w:type="spellEnd"/>
       <w:r>
-        <w:t xml:space="preserve"> for both cultivars, however, as the time required</w:t>
-      </w:r>
-      <w:r>
-        <w:t xml:space="preserve"> </w:t>
-      </w:r>
-      <w:r>
-        <w:t xml:space="preserve">for the full </w:t>
+        <w:t xml:space="preserve"> for both cultivars, however, as the time required for the full </w:t>
       </w:r>
       <w:proofErr w:type="spellStart"/>
       <w:r>
@@ -499,13 +481,7 @@
       </w:r>
       <w:proofErr w:type="spellEnd"/>
       <w:r>
-        <w:t xml:space="preserve"> and development of both upland and lowland cultivars, but they noted that, to be</w:t>
-      </w:r>
-      <w:r>
-        <w:t xml:space="preserve"> </w:t>
-      </w:r>
-      <w:r>
-        <w:t xml:space="preserve">truly useful, such models must be made </w:t>
+        <w:t xml:space="preserve"> and development of both upland and lowland cultivars, but they noted that, to be truly useful, such models must be made </w:t>
       </w:r>
       <w:proofErr w:type="gramStart"/>
       <w:r>

</xml_diff>